<commit_message>
new in Class Metody
</commit_message>
<xml_diff>
--- a/DIRECTORY/3882_18.04.2019.docx
+++ b/DIRECTORY/3882_18.04.2019.docx
@@ -40,219 +40,6 @@
         </w:rPr>
       </w:pPr>
     </w:p>
-    <w:tbl>
-      <w:tblPr>
-        <w:tblStyle w:val="TableGrid"/>
-        <w:tblW w:w="0" w:type="auto"/>
-        <w:tblBorders>
-          <w:top w:val="none" w:color="auto" w:sz="0" w:space="0"/>
-          <w:left w:val="none" w:color="auto" w:sz="0" w:space="0"/>
-          <w:bottom w:val="none" w:color="auto" w:sz="0" w:space="0"/>
-          <w:right w:val="none" w:color="auto" w:sz="0" w:space="0"/>
-          <w:insideH w:val="none" w:color="auto" w:sz="0" w:space="0"/>
-          <w:insideV w:val="none" w:color="auto" w:sz="0" w:space="0"/>
-        </w:tblBorders>
-        <w:tblLook w:val="04A0"/>
-      </w:tblPr>
-      <w:tblGrid>
-        <w:gridCol w:w="9554"/>
-        <w:gridCol w:w="270"/>
-      </w:tblGrid>
-      <w:tr>
-        <w:trPr>
-          <w:cantSplit/>
-          <w:trHeight w:val="1134"/>
-        </w:trPr>
-        <w:tc>
-          <w:tcPr>
-            <w:tcW w:w="9554" w:type="dxa"/>
-          </w:tcPr>
-          <w:p>
-            <w:pPr>
-              <w:jc w:val="center"/>
-              <w:rPr>
-                <w:b/>
-                <w:sz w:val="24"/>
-                <w:lang w:val="ru-RU"/>
-              </w:rPr>
-            </w:pPr>
-            <w:r>
-              <w:rPr>
-                <w:b/>
-                <w:sz w:val="24"/>
-                <w:lang w:val="bg-BG"/>
-              </w:rPr>
-              <w:t>Сертификат за акредитация</w:t>
-            </w:r>
-            <w:r>
-              <w:rPr>
-                <w:b/>
-                <w:sz w:val="24"/>
-                <w:lang w:val="ru-RU"/>
-              </w:rPr>
-              <w:t>,</w:t>
-            </w:r>
-            <w:r>
-              <w:rPr>
-                <w:b/>
-                <w:sz w:val="24"/>
-                <w:lang w:val="bg-BG"/>
-              </w:rPr>
-              <w:t xml:space="preserve"> рег. № 151 ЛИ / 2</w:t>
-            </w:r>
-            <w:r>
-              <w:rPr>
-                <w:b/>
-                <w:sz w:val="24"/>
-                <w:lang w:val="ru-RU"/>
-              </w:rPr>
-              <w:t>3</w:t>
-            </w:r>
-            <w:r>
-              <w:rPr>
-                <w:b/>
-                <w:sz w:val="24"/>
-                <w:lang w:val="bg-BG"/>
-              </w:rPr>
-              <w:t>.0</w:t>
-            </w:r>
-            <w:r>
-              <w:rPr>
-                <w:b/>
-                <w:sz w:val="24"/>
-                <w:lang w:val="ru-RU"/>
-              </w:rPr>
-              <w:t>7</w:t>
-            </w:r>
-            <w:r>
-              <w:rPr>
-                <w:b/>
-                <w:sz w:val="24"/>
-                <w:lang w:val="bg-BG"/>
-              </w:rPr>
-              <w:t>.201</w:t>
-            </w:r>
-            <w:r>
-              <w:rPr>
-                <w:b/>
-                <w:sz w:val="24"/>
-                <w:lang w:val="ru-RU"/>
-              </w:rPr>
-              <w:t>5</w:t>
-            </w:r>
-            <w:r>
-              <w:rPr>
-                <w:b/>
-                <w:sz w:val="24"/>
-                <w:lang w:val="bg-BG"/>
-              </w:rPr>
-              <w:t>г.</w:t>
-            </w:r>
-          </w:p>
-          <w:p>
-            <w:pPr>
-              <w:jc w:val="center"/>
-              <w:rPr>
-                <w:sz w:val="24"/>
-                <w:lang w:val="bg-BG"/>
-              </w:rPr>
-            </w:pPr>
-            <w:r>
-              <w:rPr>
-                <w:sz w:val="24"/>
-                <w:lang w:val="bg-BG"/>
-              </w:rPr>
-              <w:t xml:space="preserve">валиден до </w:t>
-            </w:r>
-            <w:r>
-              <w:rPr>
-                <w:sz w:val="24"/>
-                <w:lang w:val="ru-RU"/>
-              </w:rPr>
-              <w:t>2</w:t>
-            </w:r>
-            <w:r>
-              <w:rPr>
-                <w:sz w:val="24"/>
-                <w:lang w:val="bg-BG"/>
-              </w:rPr>
-              <w:t>3.0</w:t>
-            </w:r>
-            <w:r>
-              <w:rPr>
-                <w:sz w:val="24"/>
-                <w:lang w:val="ru-RU"/>
-              </w:rPr>
-              <w:t>7</w:t>
-            </w:r>
-            <w:r>
-              <w:rPr>
-                <w:sz w:val="24"/>
-                <w:lang w:val="bg-BG"/>
-              </w:rPr>
-              <w:t>.201</w:t>
-            </w:r>
-            <w:r>
-              <w:rPr>
-                <w:sz w:val="24"/>
-                <w:lang w:val="ru-RU"/>
-              </w:rPr>
-              <w:t>9</w:t>
-            </w:r>
-            <w:r>
-              <w:rPr>
-                <w:sz w:val="24"/>
-                <w:lang w:val="bg-BG"/>
-              </w:rPr>
-              <w:t>г.</w:t>
-            </w:r>
-          </w:p>
-          <w:p>
-            <w:pPr>
-              <w:jc w:val="center"/>
-              <w:rPr>
-                <w:sz w:val="24"/>
-                <w:lang w:val="ru-RU"/>
-              </w:rPr>
-            </w:pPr>
-            <w:r>
-              <w:rPr>
-                <w:sz w:val="24"/>
-                <w:lang w:val="bg-BG"/>
-              </w:rPr>
-              <w:t>издаден от ИА БСА съгласно изискванията на стандарт БДС EN ISO/IEC 17025:2006</w:t>
-            </w:r>
-          </w:p>
-        </w:tc>
-        <w:tc>
-          <w:tcPr>
-            <w:tcW w:w="270" w:type="dxa"/>
-            <w:textDirection w:val="tbRl"/>
-          </w:tcPr>
-          <w:p>
-            <w:pPr>
-              <w:ind w:left="113" w:right="113"/>
-              <w:jc w:val="center"/>
-              <w:rPr>
-                <w:color w:val="FFFFFF" w:themeColor="background1"/>
-                <w:sz w:val="4"/>
-                <w:szCs w:val="4"/>
-                <w:lang w:val="bg-BG"/>
-              </w:rPr>
-            </w:pPr>
-            <w:r>
-              <w:rPr>
-                <w:color w:val="FFFFFF" w:themeColor="background1"/>
-                <w:sz w:val="4"/>
-                <w:szCs w:val="4"/>
-                <w:lang w:val="bg-BG"/>
-              </w:rPr>
-              <w:t>$$sert$$</w:t>
-            </w:r>
-          </w:p>
-        </w:tc>
-      </w:tr>
-    </w:tbl>
     <w:p>
       <w:pPr>
         <w:spacing w:line="360" w:lineRule="auto"/>

</xml_diff>